<commit_message>
readded Entities tests and slight updates documentation (technical and quality)
</commit_message>
<xml_diff>
--- a/documentation/AUDIT_QUALITE.docx
+++ b/documentation/AUDIT_QUALITE.docx
@@ -45,7 +45,7 @@
     </w:p>
     <w:sdt>
       <w:sdtPr>
-        <w:id w:val="-605122167"/>
+        <w:id w:val="1304423939"/>
         <w:docPartObj>
           <w:docPartGallery w:val="Table of Contents"/>
           <w:docPartUnique/>
@@ -95,7 +95,7 @@
           <w:r>
             <w:fldChar w:fldCharType="separate"/>
           </w:r>
-          <w:hyperlink w:anchor="_Toc157437142" w:history="1">
+          <w:hyperlink w:anchor="_Toc157506559" w:history="1">
             <w:r>
               <w:rPr>
                 <w:rStyle w:val="Lienhypertexte"/>
@@ -137,7 +137,7 @@
                 <w:noProof/>
                 <w:webHidden/>
               </w:rPr>
-              <w:instrText xml:space="preserve"> PAGEREF _Toc157437142 \h </w:instrText>
+              <w:instrText xml:space="preserve"> PAGEREF _Toc157506559 \h </w:instrText>
             </w:r>
             <w:r>
               <w:rPr>
@@ -181,7 +181,7 @@
               <w:lang w:eastAsia="fr-FR"/>
             </w:rPr>
           </w:pPr>
-          <w:hyperlink w:anchor="_Toc157437143" w:history="1">
+          <w:hyperlink w:anchor="_Toc157506560" w:history="1">
             <w:r>
               <w:rPr>
                 <w:rStyle w:val="Lienhypertexte"/>
@@ -223,7 +223,7 @@
                 <w:noProof/>
                 <w:webHidden/>
               </w:rPr>
-              <w:instrText xml:space="preserve"> PAGEREF _Toc157437143 \h </w:instrText>
+              <w:instrText xml:space="preserve"> PAGEREF _Toc157506560 \h </w:instrText>
             </w:r>
             <w:r>
               <w:rPr>
@@ -267,7 +267,7 @@
               <w:lang w:eastAsia="fr-FR"/>
             </w:rPr>
           </w:pPr>
-          <w:hyperlink w:anchor="_Toc157437144" w:history="1">
+          <w:hyperlink w:anchor="_Toc157506561" w:history="1">
             <w:r>
               <w:rPr>
                 <w:rStyle w:val="Lienhypertexte"/>
@@ -309,7 +309,7 @@
                 <w:noProof/>
                 <w:webHidden/>
               </w:rPr>
-              <w:instrText xml:space="preserve"> PAGEREF _Toc157437144 \h </w:instrText>
+              <w:instrText xml:space="preserve"> PAGEREF _Toc157506561 \h </w:instrText>
             </w:r>
             <w:r>
               <w:rPr>
@@ -353,7 +353,7 @@
               <w:lang w:eastAsia="fr-FR"/>
             </w:rPr>
           </w:pPr>
-          <w:hyperlink w:anchor="_Toc157437145" w:history="1">
+          <w:hyperlink w:anchor="_Toc157506562" w:history="1">
             <w:r>
               <w:rPr>
                 <w:rStyle w:val="Lienhypertexte"/>
@@ -395,7 +395,7 @@
                 <w:noProof/>
                 <w:webHidden/>
               </w:rPr>
-              <w:instrText xml:space="preserve"> PAGEREF _Toc157437145 \h </w:instrText>
+              <w:instrText xml:space="preserve"> PAGEREF _Toc157506562 \h </w:instrText>
             </w:r>
             <w:r>
               <w:rPr>
@@ -439,7 +439,7 @@
               <w:lang w:eastAsia="fr-FR"/>
             </w:rPr>
           </w:pPr>
-          <w:hyperlink w:anchor="_Toc157437146" w:history="1">
+          <w:hyperlink w:anchor="_Toc157506563" w:history="1">
             <w:r>
               <w:rPr>
                 <w:rStyle w:val="Lienhypertexte"/>
@@ -481,7 +481,7 @@
                 <w:noProof/>
                 <w:webHidden/>
               </w:rPr>
-              <w:instrText xml:space="preserve"> PAGEREF _Toc157437146 \h </w:instrText>
+              <w:instrText xml:space="preserve"> PAGEREF _Toc157506563 \h </w:instrText>
             </w:r>
             <w:r>
               <w:rPr>
@@ -525,7 +525,7 @@
               <w:lang w:eastAsia="fr-FR"/>
             </w:rPr>
           </w:pPr>
-          <w:hyperlink w:anchor="_Toc157437147" w:history="1">
+          <w:hyperlink w:anchor="_Toc157506564" w:history="1">
             <w:r>
               <w:rPr>
                 <w:rStyle w:val="Lienhypertexte"/>
@@ -567,7 +567,7 @@
                 <w:noProof/>
                 <w:webHidden/>
               </w:rPr>
-              <w:instrText xml:space="preserve"> PAGEREF _Toc157437147 \h </w:instrText>
+              <w:instrText xml:space="preserve"> PAGEREF _Toc157506564 \h </w:instrText>
             </w:r>
             <w:r>
               <w:rPr>
@@ -611,7 +611,7 @@
               <w:lang w:eastAsia="fr-FR"/>
             </w:rPr>
           </w:pPr>
-          <w:hyperlink w:anchor="_Toc157437148" w:history="1">
+          <w:hyperlink w:anchor="_Toc157506565" w:history="1">
             <w:r>
               <w:rPr>
                 <w:rStyle w:val="Lienhypertexte"/>
@@ -653,7 +653,7 @@
                 <w:noProof/>
                 <w:webHidden/>
               </w:rPr>
-              <w:instrText xml:space="preserve"> PAGEREF _Toc157437148 \h </w:instrText>
+              <w:instrText xml:space="preserve"> PAGEREF _Toc157506565 \h </w:instrText>
             </w:r>
             <w:r>
               <w:rPr>
@@ -673,7 +673,7 @@
                 <w:noProof/>
                 <w:webHidden/>
               </w:rPr>
-              <w:t>2</w:t>
+              <w:t>3</w:t>
             </w:r>
             <w:r>
               <w:rPr>
@@ -697,7 +697,7 @@
               <w:lang w:eastAsia="fr-FR"/>
             </w:rPr>
           </w:pPr>
-          <w:hyperlink w:anchor="_Toc157437149" w:history="1">
+          <w:hyperlink w:anchor="_Toc157506566" w:history="1">
             <w:r>
               <w:rPr>
                 <w:rStyle w:val="Lienhypertexte"/>
@@ -739,7 +739,7 @@
                 <w:noProof/>
                 <w:webHidden/>
               </w:rPr>
-              <w:instrText xml:space="preserve"> PAGEREF _Toc157437149 \h </w:instrText>
+              <w:instrText xml:space="preserve"> PAGEREF _Toc157506566 \h </w:instrText>
             </w:r>
             <w:r>
               <w:rPr>
@@ -759,7 +759,7 @@
                 <w:noProof/>
                 <w:webHidden/>
               </w:rPr>
-              <w:t>2</w:t>
+              <w:t>3</w:t>
             </w:r>
             <w:r>
               <w:rPr>
@@ -783,7 +783,7 @@
               <w:lang w:eastAsia="fr-FR"/>
             </w:rPr>
           </w:pPr>
-          <w:hyperlink w:anchor="_Toc157437150" w:history="1">
+          <w:hyperlink w:anchor="_Toc157506567" w:history="1">
             <w:r>
               <w:rPr>
                 <w:rStyle w:val="Lienhypertexte"/>
@@ -825,7 +825,7 @@
                 <w:noProof/>
                 <w:webHidden/>
               </w:rPr>
-              <w:instrText xml:space="preserve"> PAGEREF _Toc157437150 \h </w:instrText>
+              <w:instrText xml:space="preserve"> PAGEREF _Toc157506567 \h </w:instrText>
             </w:r>
             <w:r>
               <w:rPr>
@@ -845,7 +845,7 @@
                 <w:noProof/>
                 <w:webHidden/>
               </w:rPr>
-              <w:t>2</w:t>
+              <w:t>3</w:t>
             </w:r>
             <w:r>
               <w:rPr>
@@ -884,7 +884,7 @@
       <w:pPr>
         <w:pStyle w:val="Titre1"/>
       </w:pPr>
-      <w:bookmarkStart w:id="0" w:name="_Toc157437142"/>
+      <w:bookmarkStart w:id="0" w:name="_Toc157506559"/>
       <w:r>
         <w:lastRenderedPageBreak/>
         <w:t>Contexte</w:t>
@@ -917,20 +917,66 @@
       </w:r>
     </w:p>
     <w:p>
+      <w:r>
+        <w:t xml:space="preserve">L’application de </w:t>
+      </w:r>
+      <w:proofErr w:type="spellStart"/>
+      <w:r>
+        <w:t>ToDo</w:t>
+      </w:r>
+      <w:proofErr w:type="spellEnd"/>
+      <w:r>
+        <w:t xml:space="preserve"> &amp; Co consiste en</w:t>
+      </w:r>
+      <w:r>
+        <w:t xml:space="preserve"> la création d’une liste de tâches que les utilisateurs peuvent créer, éditer, supprimer et marquer comme terminées.</w:t>
+      </w:r>
+    </w:p>
+    <w:p>
       <w:pPr>
         <w:pStyle w:val="Titre1"/>
       </w:pPr>
-      <w:bookmarkStart w:id="1" w:name="_Toc157437143"/>
+      <w:bookmarkStart w:id="1" w:name="_Toc157506560"/>
       <w:r>
         <w:t>Migration de la version de Symfony</w:t>
       </w:r>
       <w:bookmarkEnd w:id="1"/>
     </w:p>
     <w:p>
+      <w:r>
+        <w:t xml:space="preserve">Le projet est initialement en version 5.5.9 de PHP et 3.1 de Symfony. L’objectif est évidemment de mettre à jour le projet </w:t>
+      </w:r>
+      <w:r>
+        <w:t>de manière à garantir sa sécurité et de le proposer sur la version de Symfony 7.0.2 avec PHP 8.2.9.</w:t>
+      </w:r>
+    </w:p>
+    <w:p>
+      <w:r>
+        <w:t xml:space="preserve">Maintenant que le projet est sur une version récente de Symfony, l’objectif est de le maintenir </w:t>
+      </w:r>
+      <w:r>
+        <w:t xml:space="preserve">à jour. </w:t>
+      </w:r>
+    </w:p>
+    <w:p>
+      <w:r>
+        <w:t>Lors d’un changement de version majeur de Symfony, il faut passer l’ensemble du projet à la dernière version mineure de la version précédente de manière à voir l’ensemble des dépréciations</w:t>
+      </w:r>
+      <w:r>
+        <w:t xml:space="preserve"> de cette version pour les corriger avant de passer « sereinement » à la version supérieure. De cette manière nous n’avons pas de changements majeurs à apporter à notre code</w:t>
+      </w:r>
+      <w:r>
+        <w:t xml:space="preserve"> car une version majeure est quasiment équivalente à la version mineure précédente en ayant enlevé les dépréciations toujours présentes de la version mineure</w:t>
+      </w:r>
+      <w:r>
+        <w:t>.</w:t>
+      </w:r>
+    </w:p>
+    <w:p>
       <w:pPr>
         <w:pStyle w:val="Titre1"/>
       </w:pPr>
-      <w:bookmarkStart w:id="2" w:name="_Toc157437144"/>
+      <w:bookmarkStart w:id="2" w:name="_Toc157506561"/>
       <w:r>
         <w:t>Anomalies</w:t>
       </w:r>
@@ -943,7 +989,7 @@
       <w:pPr>
         <w:pStyle w:val="Titre2"/>
       </w:pPr>
-      <w:bookmarkStart w:id="3" w:name="_Toc157437145"/>
+      <w:bookmarkStart w:id="3" w:name="_Toc157506562"/>
       <w:r>
         <w:t>…à</w:t>
       </w:r>
@@ -985,7 +1031,7 @@
       <w:pPr>
         <w:pStyle w:val="Titre2"/>
       </w:pPr>
-      <w:bookmarkStart w:id="4" w:name="_Toc157437146"/>
+      <w:bookmarkStart w:id="4" w:name="_Toc157506563"/>
       <w:r>
         <w:t>…d</w:t>
       </w:r>
@@ -1004,6 +1050,9 @@
       <w:r>
         <w:t>.</w:t>
       </w:r>
+      <w:r>
+        <w:t xml:space="preserve"> Des problèmes de redirections ont également été réglé. </w:t>
+      </w:r>
     </w:p>
     <w:p>
       <w:r>
@@ -1022,13 +1071,7 @@
         <w:t xml:space="preserve"> ses propres tâches uniquement</w:t>
       </w:r>
       <w:r>
-        <w:t xml:space="preserve">. Les tâches anonymisées peuvent, elles, </w:t>
-      </w:r>
-      <w:r>
-        <w:t xml:space="preserve">uniquement </w:t>
-      </w:r>
-      <w:r>
-        <w:t>être supprimées par un administrateur de l’application.</w:t>
+        <w:t>. Les tâches anonymisées peuvent, elles, uniquement être supprimées par un administrateur de l’application.</w:t>
       </w:r>
     </w:p>
     <w:p>
@@ -1051,8 +1094,9 @@
       <w:pPr>
         <w:pStyle w:val="Titre1"/>
       </w:pPr>
-      <w:bookmarkStart w:id="5" w:name="_Toc157437147"/>
-      <w:r>
+      <w:bookmarkStart w:id="5" w:name="_Toc157506564"/>
+      <w:r>
+        <w:lastRenderedPageBreak/>
         <w:t>Fonctionnalités ajoutées</w:t>
       </w:r>
       <w:bookmarkEnd w:id="5"/>
@@ -1074,7 +1118,7 @@
       <w:pPr>
         <w:pStyle w:val="Titre1"/>
       </w:pPr>
-      <w:bookmarkStart w:id="6" w:name="_Toc157437148"/>
+      <w:bookmarkStart w:id="6" w:name="_Toc157506565"/>
       <w:r>
         <w:t>Tests (unitaires et fonctionnels)</w:t>
       </w:r>
@@ -1084,34 +1128,58 @@
       <w:r>
         <w:t xml:space="preserve">Une batterie de tests unitaires et fonctionnels a été implémentée de manière à garantir le bon fonctionnement du projet. Ces tests ont été mis en place avec PHP/Unit et </w:t>
       </w:r>
+      <w:r>
+        <w:t xml:space="preserve">l’extension </w:t>
+      </w:r>
       <w:proofErr w:type="spellStart"/>
       <w:r>
         <w:t>XDebug</w:t>
       </w:r>
       <w:proofErr w:type="spellEnd"/>
       <w:r>
-        <w:t>. Lors de l’implémentation d’une nouvelle fonctionnalité il est également demandé au développeur d’implémenter les tests correspondants</w:t>
-      </w:r>
-      <w:r>
-        <w:t xml:space="preserve">. Il est également demandé d’avoir une couverture de code d’au moins 70%. </w:t>
+        <w:t xml:space="preserve">. </w:t>
+      </w:r>
+      <w:r>
+        <w:t>Nous avons également utilisé le bundle Dama de manière à ne pas écraser la base de données de test à chaque lancement de tests. Sauf exception, il vous est également demandé d’utiliser ce bundle.</w:t>
+      </w:r>
+    </w:p>
+    <w:p>
+      <w:r>
+        <w:t>Lors de l’implémentation d’une nouvelle fonctionnalité il est également demandé au développeur d’implémenter les tests correspondants</w:t>
+      </w:r>
+      <w:r>
+        <w:t>. Il est également demandé d’avoir une couverture de code d’au moins 70%.</w:t>
       </w:r>
     </w:p>
     <w:p>
       <w:pPr>
         <w:pStyle w:val="Titre1"/>
       </w:pPr>
-      <w:bookmarkStart w:id="7" w:name="_Toc157437149"/>
-      <w:r>
-        <w:lastRenderedPageBreak/>
+      <w:bookmarkStart w:id="7" w:name="_Toc157506566"/>
+      <w:r>
         <w:t>Qualité du code</w:t>
       </w:r>
       <w:bookmarkEnd w:id="7"/>
     </w:p>
     <w:p>
+      <w:r>
+        <w:t xml:space="preserve">En ce qui concerne la qualité du code, nous nous efforçons de maintenir un code propre qui respecte les PSR. Nous utilisons également des outils comme </w:t>
+      </w:r>
+      <w:proofErr w:type="spellStart"/>
+      <w:r>
+        <w:t>Codacy</w:t>
+      </w:r>
+      <w:proofErr w:type="spellEnd"/>
+      <w:r>
+        <w:t xml:space="preserve"> dans cet objectif.</w:t>
+      </w:r>
+    </w:p>
+    <w:p/>
+    <w:p>
       <w:pPr>
         <w:pStyle w:val="Titre1"/>
       </w:pPr>
-      <w:bookmarkStart w:id="8" w:name="_Toc157437150"/>
+      <w:bookmarkStart w:id="8" w:name="_Toc157506567"/>
       <w:r>
         <w:t>Performance</w:t>
       </w:r>

</xml_diff>